<commit_message>
bao cao add mockup
</commit_message>
<xml_diff>
--- a/tai lieu/Cao Hoai Son-DATN.docx
+++ b/tai lieu/Cao Hoai Son-DATN.docx
@@ -3268,27 +3268,14 @@
       <w:r>
         <w:t xml:space="preserve">Hình 1. </w:t>
       </w:r>
-      <w:r>
-        <w:fldChar w:fldCharType="begin"/>
-      </w:r>
-      <w:r>
-        <w:instrText xml:space="preserve"> SEQ Hình_1. \* ARABIC </w:instrText>
-      </w:r>
-      <w:r>
-        <w:fldChar w:fldCharType="separate"/>
-      </w:r>
-      <w:r>
-        <w:rPr>
-          <w:noProof/>
-        </w:rPr>
-        <w:t>1</w:t>
-      </w:r>
-      <w:r>
-        <w:rPr>
-          <w:noProof/>
-        </w:rPr>
-        <w:fldChar w:fldCharType="end"/>
-      </w:r>
+      <w:fldSimple w:instr=" SEQ Hình_1. \* ARABIC ">
+        <w:r>
+          <w:rPr>
+            <w:noProof/>
+          </w:rPr>
+          <w:t>1</w:t>
+        </w:r>
+      </w:fldSimple>
       <w:r>
         <w:t xml:space="preserve"> </w:t>
       </w:r>
@@ -6269,9 +6256,11 @@
       </w:pPr>
       <w:r>
         <w:rPr>
-          <w:color w:val="auto"/>
-          <w:sz w:val="26"/>
-          <w:szCs w:val="26"/>
+          <w:noProof/>
+          <w:color w:val="auto"/>
+          <w:sz w:val="26"/>
+          <w:szCs w:val="26"/>
+          <w:lang w:val="en-US"/>
         </w:rPr>
         <w:drawing>
           <wp:inline distT="0" distB="0" distL="0" distR="0" wp14:anchorId="6154764D" wp14:editId="7417DBCF">
@@ -6558,6 +6547,7 @@
       <w:r>
         <w:rPr>
           <w:noProof/>
+          <w:lang w:val="en-US"/>
         </w:rPr>
         <w:lastRenderedPageBreak/>
         <w:drawing>
@@ -6610,13 +6600,7 @@
       </w:pPr>
       <w:bookmarkStart w:id="7" w:name="_Toc59275040"/>
       <w:r>
-        <w:t xml:space="preserve">Hình 1. </w:t>
-      </w:r>
-      <w:r>
-        <w:t>5</w:t>
-      </w:r>
-      <w:r>
-        <w:t xml:space="preserve"> Định dạng dữ liệu</w:t>
+        <w:t>Hình 1. 5 Định dạng dữ liệu</w:t>
       </w:r>
       <w:bookmarkEnd w:id="7"/>
     </w:p>
@@ -7135,8 +7119,10 @@
       <w:r>
         <w:rPr>
           <w:rFonts w:cs="Times New Roman"/>
+          <w:noProof/>
           <w:color w:val="404040"/>
           <w:szCs w:val="26"/>
+          <w:lang w:val="en-US"/>
         </w:rPr>
         <w:lastRenderedPageBreak/>
         <w:drawing>
@@ -7456,37 +7442,7 @@
           <w:szCs w:val="26"/>
           <w:shd w:val="clear" w:color="auto" w:fill="FFFFFF"/>
         </w:rPr>
-        <w:t xml:space="preserve">đã tự đưa ra tuyên bố là "Cơ sở dữ liệu mã nguồn mở tiên tiến nhất thế giới". </w:t>
-      </w:r>
-      <w:r>
-        <w:rPr>
-          <w:b w:val="0"/>
-          <w:color w:val="212529"/>
-          <w:sz w:val="26"/>
-          <w:szCs w:val="26"/>
-          <w:shd w:val="clear" w:color="auto" w:fill="FFFFFF"/>
-        </w:rPr>
-        <w:t xml:space="preserve">Vậy chùng hãy cùng </w:t>
-      </w:r>
-      <w:r>
-        <w:rPr>
-          <w:b w:val="0"/>
-          <w:color w:val="212529"/>
-          <w:sz w:val="26"/>
-          <w:szCs w:val="26"/>
-          <w:shd w:val="clear" w:color="auto" w:fill="FFFFFF"/>
-        </w:rPr>
-        <w:t>tìm hiểu Postgresql là gì và những tính năng nổi bật giúp Postgresql gây chú ý trên toàn thế gi</w:t>
-      </w:r>
-      <w:r>
-        <w:rPr>
-          <w:b w:val="0"/>
-          <w:color w:val="212529"/>
-          <w:sz w:val="26"/>
-          <w:szCs w:val="26"/>
-          <w:shd w:val="clear" w:color="auto" w:fill="FFFFFF"/>
-        </w:rPr>
-        <w:t>ới như vậy</w:t>
+        <w:t>đã tự đưa ra tuyên bố là "Cơ sở dữ liệu mã nguồn mở tiên tiến nhất thế giới". Vậy chùng hãy cùng tìm hiểu Postgresql là gì và những tính năng nổi bật giúp Postgresql gây chú ý trên toàn thế giới như vậy</w:t>
       </w:r>
     </w:p>
     <w:p>
@@ -7833,7 +7789,9 @@
       <w:r>
         <w:rPr>
           <w:rFonts w:cs="Times New Roman"/>
-          <w:szCs w:val="26"/>
+          <w:noProof/>
+          <w:szCs w:val="26"/>
+          <w:lang w:val="en-US"/>
         </w:rPr>
         <w:drawing>
           <wp:inline distT="0" distB="0" distL="0" distR="0" wp14:anchorId="59772738" wp14:editId="31207711">
@@ -7878,16 +7836,7 @@
         <w:ind w:left="1440"/>
       </w:pPr>
       <w:r>
-        <w:t xml:space="preserve">Hình 1. </w:t>
-      </w:r>
-      <w:r>
-        <w:t>7</w:t>
-      </w:r>
-      <w:r>
-        <w:t xml:space="preserve"> Giao diện </w:t>
-      </w:r>
-      <w:r>
-        <w:t>Pg admin 4</w:t>
+        <w:t>Hình 1. 7 Giao diện Pg admin 4</w:t>
       </w:r>
     </w:p>
     <w:p>
@@ -7982,7 +7931,9 @@
       <w:r>
         <w:rPr>
           <w:rFonts w:cs="Times New Roman"/>
-          <w:szCs w:val="26"/>
+          <w:noProof/>
+          <w:szCs w:val="26"/>
+          <w:lang w:val="en-US"/>
         </w:rPr>
         <w:drawing>
           <wp:inline distT="0" distB="0" distL="0" distR="0" wp14:anchorId="01A3BA2C" wp14:editId="3DEB2BFF">
@@ -8027,13 +7978,8 @@
         <w:ind w:left="1440"/>
       </w:pPr>
       <w:r>
-        <w:t xml:space="preserve">Hình 1. </w:t>
-      </w:r>
-      <w:r>
-        <w:t>8 Vị trí của PostGis trong PostgresSQL</w:t>
-      </w:r>
-      <w:bookmarkStart w:id="8" w:name="_GoBack"/>
-      <w:bookmarkEnd w:id="8"/>
+        <w:t>Hình 1. 8 Vị trí của PostGis trong PostgresSQL</w:t>
+      </w:r>
     </w:p>
     <w:p>
       <w:pPr>
@@ -8095,7 +8041,7 @@
         </w:rPr>
         <w:tab/>
       </w:r>
-      <w:bookmarkStart w:id="9" w:name="_Toc59271824"/>
+      <w:bookmarkStart w:id="8" w:name="_Toc59271824"/>
       <w:r>
         <w:rPr>
           <w:color w:val="auto"/>
@@ -8108,7 +8054,7 @@
         </w:rPr>
         <w:t xml:space="preserve">: </w:t>
       </w:r>
-      <w:bookmarkEnd w:id="9"/>
+      <w:bookmarkEnd w:id="8"/>
       <w:r>
         <w:rPr>
           <w:color w:val="auto"/>
@@ -8471,11 +8417,11 @@
         <w:pStyle w:val="Caption"/>
         <w:ind w:left="1440" w:firstLine="720"/>
       </w:pPr>
-      <w:bookmarkStart w:id="10" w:name="_Toc59275043"/>
+      <w:bookmarkStart w:id="9" w:name="_Toc59275043"/>
       <w:r>
         <w:t xml:space="preserve">Hình 2. 1 </w:t>
       </w:r>
-      <w:bookmarkEnd w:id="10"/>
+      <w:bookmarkEnd w:id="9"/>
       <w:r>
         <w:t>Vị trí địa lý tiếp của huyện Vĩnh Bảo</w:t>
       </w:r>
@@ -8956,11 +8902,11 @@
         <w:pStyle w:val="Caption"/>
         <w:ind w:left="1800"/>
       </w:pPr>
-      <w:bookmarkStart w:id="11" w:name="_Toc59275044"/>
+      <w:bookmarkStart w:id="10" w:name="_Toc59275044"/>
       <w:r>
         <w:t>Hình 2. 3 Giao diện web quản lý Hải Phòng</w:t>
       </w:r>
-      <w:bookmarkEnd w:id="11"/>
+      <w:bookmarkEnd w:id="10"/>
     </w:p>
     <w:p>
       <w:pPr>
@@ -9818,11 +9764,11 @@
         <w:pStyle w:val="Caption"/>
         <w:ind w:left="1800"/>
       </w:pPr>
-      <w:bookmarkStart w:id="12" w:name="_Toc59275045"/>
+      <w:bookmarkStart w:id="11" w:name="_Toc59275045"/>
       <w:r>
         <w:t>Hình 2. 4 Mô hình tổng thể hệ thống</w:t>
       </w:r>
-      <w:bookmarkEnd w:id="12"/>
+      <w:bookmarkEnd w:id="11"/>
     </w:p>
     <w:p>
       <w:pPr>
@@ -10097,11 +10043,11 @@
         <w:pStyle w:val="Caption"/>
         <w:ind w:firstLine="720"/>
       </w:pPr>
-      <w:bookmarkStart w:id="13" w:name="_Toc59275046"/>
+      <w:bookmarkStart w:id="12" w:name="_Toc59275046"/>
       <w:r>
         <w:t>Hình 2. 5 Sơ đồ Use case tống quát hệ thống</w:t>
       </w:r>
-      <w:bookmarkEnd w:id="13"/>
+      <w:bookmarkEnd w:id="12"/>
     </w:p>
     <w:p>
       <w:pPr>
@@ -10284,22 +10230,40 @@
           <w:sz w:val="26"/>
           <w:szCs w:val="26"/>
         </w:rPr>
-        <w:t xml:space="preserve"> Giao diện mockup dựa trên đặc tả</w:t>
-      </w:r>
-    </w:p>
-    <w:p>
-      <w:pPr>
+        <w:t xml:space="preserve"> Giao diệ</w:t>
+      </w:r>
+      <w:r>
+        <w:rPr>
+          <w:color w:val="auto"/>
+          <w:sz w:val="26"/>
+          <w:szCs w:val="26"/>
+        </w:rPr>
+        <w:t>n mockup</w:t>
+      </w:r>
+    </w:p>
+    <w:p>
+      <w:pPr>
+        <w:pStyle w:val="ListParagraph"/>
+        <w:numPr>
+          <w:ilvl w:val="0"/>
+          <w:numId w:val="6"/>
+        </w:numPr>
         <w:rPr>
           <w:lang w:val="en-US"/>
         </w:rPr>
       </w:pPr>
-    </w:p>
-    <w:p>
-      <w:pPr>
+      <w:r>
         <w:rPr>
           <w:lang w:val="en-US"/>
         </w:rPr>
-      </w:pPr>
+        <w:t>Dự</w:t>
+      </w:r>
+      <w:r>
+        <w:rPr>
+          <w:lang w:val="en-US"/>
+        </w:rPr>
+        <w:t>a vào những đặc tả chức năng phía trên ta có thiết các giao diện như sau:</w:t>
+      </w:r>
     </w:p>
     <w:p>
       <w:pPr>
@@ -10315,7 +10279,6 @@
       </w:pPr>
       <w:r>
         <w:rPr>
-          <w:b w:val="0"/>
           <w:color w:val="auto"/>
           <w:sz w:val="26"/>
           <w:szCs w:val="26"/>
@@ -10340,7 +10303,7 @@
             <v:path o:extrusionok="f" gradientshapeok="t" o:connecttype="rect"/>
             <o:lock v:ext="edit" aspectratio="t"/>
           </v:shapetype>
-          <v:shape id="_x0000_i1025" type="#_x0000_t75" style="width:466.45pt;height:262.35pt">
+          <v:shape id="_x0000_i1037" type="#_x0000_t75" style="width:466.45pt;height:262.35pt">
             <v:imagedata r:id="rId32" o:title="New Wireframe 1"/>
           </v:shape>
         </w:pict>
@@ -10348,9 +10311,53 @@
     </w:p>
     <w:p>
       <w:pPr>
-        <w:pStyle w:val="Chng1"/>
-        <w:spacing w:line="360" w:lineRule="auto"/>
-        <w:ind w:left="1800"/>
+        <w:pStyle w:val="Caption"/>
+        <w:ind w:firstLine="720"/>
+      </w:pPr>
+      <w:r>
+        <w:t>Hình 2. 6</w:t>
+      </w:r>
+      <w:r>
+        <w:t xml:space="preserve"> </w:t>
+      </w:r>
+      <w:r>
+        <w:t>mockup giao diện trang chủ</w:t>
+      </w:r>
+    </w:p>
+    <w:p>
+      <w:pPr>
+        <w:spacing w:line="360" w:lineRule="auto"/>
+        <w:rPr>
+          <w:rFonts w:cs="Times New Roman"/>
+          <w:color w:val="000000" w:themeColor="text1"/>
+          <w:szCs w:val="26"/>
+          <w:lang w:val="nl-NL"/>
+        </w:rPr>
+      </w:pPr>
+    </w:p>
+    <w:p>
+      <w:pPr>
+        <w:pStyle w:val="Chng1"/>
+        <w:rPr>
+          <w:lang w:val="nl-NL"/>
+        </w:rPr>
+      </w:pPr>
+    </w:p>
+    <w:p>
+      <w:pPr>
+        <w:spacing w:line="360" w:lineRule="auto"/>
+        <w:rPr>
+          <w:rFonts w:cs="Times New Roman"/>
+          <w:color w:val="000000" w:themeColor="text1"/>
+          <w:szCs w:val="26"/>
+          <w:lang w:val="de-DE"/>
+        </w:rPr>
+      </w:pPr>
+    </w:p>
+    <w:p>
+      <w:pPr>
+        <w:pStyle w:val="Chng1"/>
+        <w:spacing w:line="360" w:lineRule="auto"/>
         <w:jc w:val="left"/>
         <w:outlineLvl w:val="1"/>
         <w:rPr>
@@ -10359,51 +10366,46 @@
           <w:szCs w:val="26"/>
         </w:rPr>
       </w:pPr>
-    </w:p>
-    <w:p>
-      <w:pPr>
-        <w:spacing w:line="360" w:lineRule="auto"/>
-        <w:rPr>
-          <w:rFonts w:cs="Times New Roman"/>
-          <w:color w:val="000000" w:themeColor="text1"/>
-          <w:szCs w:val="26"/>
-          <w:lang w:val="nl-NL"/>
-        </w:rPr>
-      </w:pPr>
-    </w:p>
-    <w:p>
-      <w:pPr>
-        <w:pStyle w:val="Chng1"/>
-        <w:rPr>
-          <w:lang w:val="nl-NL"/>
-        </w:rPr>
-      </w:pPr>
-    </w:p>
-    <w:p>
-      <w:pPr>
-        <w:spacing w:line="360" w:lineRule="auto"/>
-        <w:ind w:left="1800" w:firstLine="0"/>
-        <w:rPr>
-          <w:rFonts w:cs="Times New Roman"/>
-          <w:color w:val="000000" w:themeColor="text1"/>
-          <w:szCs w:val="26"/>
-          <w:lang w:val="de-DE"/>
-        </w:rPr>
-      </w:pPr>
-    </w:p>
-    <w:p>
-      <w:pPr>
-        <w:pStyle w:val="Chng1"/>
-        <w:spacing w:line="360" w:lineRule="auto"/>
-        <w:ind w:left="1800"/>
-        <w:jc w:val="left"/>
-        <w:outlineLvl w:val="1"/>
-        <w:rPr>
-          <w:color w:val="auto"/>
-          <w:sz w:val="26"/>
-          <w:szCs w:val="26"/>
-        </w:rPr>
-      </w:pPr>
+      <w:r>
+        <w:rPr>
+          <w:color w:val="auto"/>
+          <w:sz w:val="26"/>
+          <w:szCs w:val="26"/>
+        </w:rPr>
+        <w:lastRenderedPageBreak/>
+        <w:pict>
+          <v:shape id="_x0000_i1045" type="#_x0000_t75" style="width:495.85pt;height:381.3pt">
+            <v:imagedata r:id="rId33" o:title="New Wireframe 2"/>
+          </v:shape>
+        </w:pict>
+      </w:r>
+    </w:p>
+    <w:p>
+      <w:pPr>
+        <w:pStyle w:val="Caption"/>
+        <w:ind w:firstLine="720"/>
+      </w:pPr>
+      <w:r>
+        <w:rPr>
+          <w:rFonts w:cs="Times New Roman"/>
+          <w:sz w:val="26"/>
+          <w:szCs w:val="26"/>
+          <w:shd w:val="clear" w:color="auto" w:fill="FFFFFF"/>
+        </w:rPr>
+        <w:tab/>
+      </w:r>
+      <w:r>
+        <w:t xml:space="preserve">Hình 2. </w:t>
+      </w:r>
+      <w:r>
+        <w:t>7</w:t>
+      </w:r>
+      <w:r>
+        <w:t xml:space="preserve"> mockup giao diệ</w:t>
+      </w:r>
+      <w:r>
+        <w:t>n đăng nhập</w:t>
+      </w:r>
     </w:p>
     <w:p>
       <w:pPr>
@@ -10420,15 +10422,196 @@
           <w:shd w:val="clear" w:color="auto" w:fill="FFFFFF"/>
         </w:rPr>
       </w:pPr>
-      <w:r>
+    </w:p>
+    <w:p>
+      <w:pPr>
+        <w:spacing w:before="0" w:after="160" w:line="259" w:lineRule="auto"/>
+        <w:ind w:left="0" w:firstLine="0"/>
+        <w:jc w:val="left"/>
+        <w:rPr>
+          <w:rFonts w:cs="Times New Roman"/>
+          <w:szCs w:val="26"/>
+          <w:shd w:val="clear" w:color="auto" w:fill="FFFFFF"/>
+          <w:lang w:val="en-US"/>
+        </w:rPr>
+      </w:pPr>
+      <w:r>
+        <w:rPr>
+          <w:rFonts w:cs="Times New Roman"/>
+          <w:szCs w:val="26"/>
+          <w:shd w:val="clear" w:color="auto" w:fill="FFFFFF"/>
+        </w:rPr>
+        <w:br w:type="page"/>
+      </w:r>
+    </w:p>
+    <w:p>
+      <w:pPr>
+        <w:pStyle w:val="Vanbnnidung1"/>
+        <w:shd w:val="clear" w:color="auto" w:fill="auto"/>
+        <w:tabs>
+          <w:tab w:val="left" w:pos="0"/>
+        </w:tabs>
+        <w:spacing w:before="200" w:line="360" w:lineRule="auto"/>
         <w:rPr>
           <w:rFonts w:ascii="Times New Roman" w:hAnsi="Times New Roman" w:cs="Times New Roman"/>
           <w:sz w:val="26"/>
           <w:szCs w:val="26"/>
           <w:shd w:val="clear" w:color="auto" w:fill="FFFFFF"/>
         </w:rPr>
-        <w:tab/>
-      </w:r>
+      </w:pPr>
+      <w:r>
+        <w:rPr>
+          <w:rFonts w:ascii="Times New Roman" w:hAnsi="Times New Roman" w:cs="Times New Roman"/>
+          <w:sz w:val="26"/>
+          <w:szCs w:val="26"/>
+          <w:shd w:val="clear" w:color="auto" w:fill="FFFFFF"/>
+        </w:rPr>
+        <w:lastRenderedPageBreak/>
+        <w:pict>
+          <v:shape id="_x0000_i1053" type="#_x0000_t75" style="width:466.45pt;height:262.35pt">
+            <v:imagedata r:id="rId34" o:title="New Wireframe 3"/>
+          </v:shape>
+        </w:pict>
+      </w:r>
+    </w:p>
+    <w:p>
+      <w:pPr>
+        <w:pStyle w:val="Caption"/>
+        <w:ind w:firstLine="720"/>
+      </w:pPr>
+      <w:r>
+        <w:t>Hình 2. 8</w:t>
+      </w:r>
+      <w:r>
+        <w:t xml:space="preserve"> mockup giao diệ</w:t>
+      </w:r>
+      <w:r>
+        <w:t>n danh sách dữ liệu</w:t>
+      </w:r>
+    </w:p>
+    <w:p>
+      <w:pPr>
+        <w:pStyle w:val="Vanbnnidung1"/>
+        <w:shd w:val="clear" w:color="auto" w:fill="auto"/>
+        <w:tabs>
+          <w:tab w:val="left" w:pos="0"/>
+        </w:tabs>
+        <w:spacing w:before="200" w:line="360" w:lineRule="auto"/>
+        <w:ind w:left="0" w:firstLine="0"/>
+        <w:rPr>
+          <w:rFonts w:ascii="Times New Roman" w:hAnsi="Times New Roman" w:cs="Times New Roman"/>
+          <w:sz w:val="26"/>
+          <w:szCs w:val="26"/>
+          <w:shd w:val="clear" w:color="auto" w:fill="FFFFFF"/>
+        </w:rPr>
+      </w:pPr>
+      <w:r>
+        <w:rPr>
+          <w:rFonts w:ascii="Times New Roman" w:hAnsi="Times New Roman" w:cs="Times New Roman"/>
+          <w:sz w:val="26"/>
+          <w:szCs w:val="26"/>
+          <w:shd w:val="clear" w:color="auto" w:fill="FFFFFF"/>
+        </w:rPr>
+        <w:pict>
+          <v:shape id="_x0000_i1054" type="#_x0000_t75" style="width:467.7pt;height:289.25pt">
+            <v:imagedata r:id="rId35" o:title="New Wireframe 4"/>
+          </v:shape>
+        </w:pict>
+      </w:r>
+    </w:p>
+    <w:p>
+      <w:pPr>
+        <w:pStyle w:val="Caption"/>
+        <w:ind w:firstLine="720"/>
+      </w:pPr>
+      <w:r>
+        <w:t>Hình 2. 9</w:t>
+      </w:r>
+      <w:r>
+        <w:t xml:space="preserve"> mockup giao diệ</w:t>
+      </w:r>
+      <w:r>
+        <w:t>n trang giới thiệu</w:t>
+      </w:r>
+    </w:p>
+    <w:p>
+      <w:pPr>
+        <w:pStyle w:val="Vanbnnidung1"/>
+        <w:shd w:val="clear" w:color="auto" w:fill="auto"/>
+        <w:tabs>
+          <w:tab w:val="left" w:pos="0"/>
+        </w:tabs>
+        <w:spacing w:before="200" w:line="360" w:lineRule="auto"/>
+        <w:rPr>
+          <w:rFonts w:ascii="Times New Roman" w:hAnsi="Times New Roman" w:cs="Times New Roman"/>
+          <w:sz w:val="26"/>
+          <w:szCs w:val="26"/>
+          <w:shd w:val="clear" w:color="auto" w:fill="FFFFFF"/>
+        </w:rPr>
+      </w:pPr>
+      <w:r>
+        <w:rPr>
+          <w:rFonts w:ascii="Times New Roman" w:hAnsi="Times New Roman" w:cs="Times New Roman"/>
+          <w:sz w:val="26"/>
+          <w:szCs w:val="26"/>
+          <w:shd w:val="clear" w:color="auto" w:fill="FFFFFF"/>
+        </w:rPr>
+        <w:lastRenderedPageBreak/>
+        <w:pict>
+          <v:shape id="_x0000_i1055" type="#_x0000_t75" style="width:440.75pt;height:247.95pt">
+            <v:imagedata r:id="rId36" o:title="New Wireframe 5"/>
+          </v:shape>
+        </w:pict>
+      </w:r>
+    </w:p>
+    <w:p>
+      <w:pPr>
+        <w:pStyle w:val="Caption"/>
+        <w:ind w:firstLine="720"/>
+      </w:pPr>
+      <w:r>
+        <w:t>Hình 2. 10</w:t>
+      </w:r>
+      <w:bookmarkStart w:id="13" w:name="_GoBack"/>
+      <w:bookmarkEnd w:id="13"/>
+      <w:r>
+        <w:t xml:space="preserve"> mockup giao diệ</w:t>
+      </w:r>
+      <w:r>
+        <w:t>n trang thống kê</w:t>
+      </w:r>
+    </w:p>
+    <w:p>
+      <w:pPr>
+        <w:pStyle w:val="Vanbnnidung1"/>
+        <w:shd w:val="clear" w:color="auto" w:fill="auto"/>
+        <w:tabs>
+          <w:tab w:val="left" w:pos="0"/>
+        </w:tabs>
+        <w:spacing w:before="200" w:line="360" w:lineRule="auto"/>
+        <w:rPr>
+          <w:rFonts w:ascii="Times New Roman" w:hAnsi="Times New Roman" w:cs="Times New Roman"/>
+          <w:sz w:val="26"/>
+          <w:szCs w:val="26"/>
+          <w:shd w:val="clear" w:color="auto" w:fill="FFFFFF"/>
+        </w:rPr>
+      </w:pPr>
+    </w:p>
+    <w:p>
+      <w:pPr>
+        <w:pStyle w:val="Vanbnnidung1"/>
+        <w:shd w:val="clear" w:color="auto" w:fill="auto"/>
+        <w:tabs>
+          <w:tab w:val="left" w:pos="0"/>
+        </w:tabs>
+        <w:spacing w:before="200" w:line="360" w:lineRule="auto"/>
+        <w:rPr>
+          <w:rFonts w:ascii="Times New Roman" w:hAnsi="Times New Roman" w:cs="Times New Roman"/>
+          <w:sz w:val="26"/>
+          <w:szCs w:val="26"/>
+          <w:shd w:val="clear" w:color="auto" w:fill="FFFFFF"/>
+        </w:rPr>
+      </w:pPr>
     </w:p>
     <w:sectPr>
       <w:pgSz w:w="12240" w:h="15840"/>
@@ -14593,6 +14776,7 @@
   <w:style w:type="character" w:default="1" w:styleId="DefaultParagraphFont">
     <w:name w:val="Default Paragraph Font"/>
     <w:uiPriority w:val="1"/>
+    <w:semiHidden/>
     <w:unhideWhenUsed/>
   </w:style>
   <w:style w:type="table" w:default="1" w:styleId="TableNormal">
@@ -15324,7 +15508,7 @@
 </file>
 
 <file path=customXml/itemProps1.xml><?xml version="1.0" encoding="utf-8"?>
-<ds:datastoreItem xmlns:ds="http://schemas.openxmlformats.org/officeDocument/2006/customXml" ds:itemID="{F9E02BF9-6FAA-48F2-9CD3-40BC45945488}">
+<ds:datastoreItem xmlns:ds="http://schemas.openxmlformats.org/officeDocument/2006/customXml" ds:itemID="{F33BE0B1-0E5F-450F-88C1-F1366DDB7500}">
   <ds:schemaRefs>
     <ds:schemaRef ds:uri="http://schemas.openxmlformats.org/officeDocument/2006/bibliography"/>
   </ds:schemaRefs>

</xml_diff>